<commit_message>
Initial feature engineering (MFCCS) + model benchmarking
Something is broken.
</commit_message>
<xml_diff>
--- a/Patrick/References.docx
+++ b/Patrick/References.docx
@@ -10,9 +10,48 @@
           <w:numId w:val="1"/>
         </w:numPr>
       </w:pPr>
-      <w:r>
-        <w:t>https://www.analyticsvidhya.com/blog/2017/08/audio-voice-processing-deep-learning/</w:t>
-      </w:r>
+      <w:hyperlink r:id="rId5" w:history="1">
+        <w:r>
+          <w:rPr>
+            <w:rStyle w:val="Hyperlink"/>
+          </w:rPr>
+          <w:t>https://www.analyticsvidhya.com/blog/2017/08/audio-voice-processing-deep-learning/</w:t>
+        </w:r>
+      </w:hyperlink>
+    </w:p>
+    <w:p>
+      <w:pPr>
+        <w:pStyle w:val="ListParagraph"/>
+        <w:numPr>
+          <w:ilvl w:val="0"/>
+          <w:numId w:val="1"/>
+        </w:numPr>
+      </w:pPr>
+      <w:hyperlink r:id="rId6" w:history="1">
+        <w:r>
+          <w:rPr>
+            <w:rStyle w:val="Hyperlink"/>
+          </w:rPr>
+          <w:t>https://towardsdatascience.com/how-to-apply-machine-learning-and-deep-learning-methods-to-audio-analysis-615e286fcbbc</w:t>
+        </w:r>
+      </w:hyperlink>
+    </w:p>
+    <w:p>
+      <w:pPr>
+        <w:pStyle w:val="ListParagraph"/>
+        <w:numPr>
+          <w:ilvl w:val="0"/>
+          <w:numId w:val="1"/>
+        </w:numPr>
+      </w:pPr>
+      <w:hyperlink r:id="rId7" w:history="1">
+        <w:r>
+          <w:rPr>
+            <w:rStyle w:val="Hyperlink"/>
+          </w:rPr>
+          <w:t>https://towardsdatascience.com/how-to-apply-machine-learning-and-deep-learning-methods-to-audio-analysis-615e286fcbbc</w:t>
+        </w:r>
+      </w:hyperlink>
     </w:p>
     <w:p>
       <w:pPr>
@@ -591,6 +630,29 @@
       <w:contextualSpacing/>
     </w:pPr>
   </w:style>
+  <w:style w:type="character" w:styleId="Hyperlink">
+    <w:name w:val="Hyperlink"/>
+    <w:basedOn w:val="DefaultParagraphFont"/>
+    <w:uiPriority w:val="99"/>
+    <w:unhideWhenUsed/>
+    <w:rsid w:val="00E6091E"/>
+    <w:rPr>
+      <w:color w:val="0563C1" w:themeColor="hyperlink"/>
+      <w:u w:val="single"/>
+    </w:rPr>
+  </w:style>
+  <w:style w:type="character" w:styleId="UnresolvedMention">
+    <w:name w:val="Unresolved Mention"/>
+    <w:basedOn w:val="DefaultParagraphFont"/>
+    <w:uiPriority w:val="99"/>
+    <w:semiHidden/>
+    <w:unhideWhenUsed/>
+    <w:rsid w:val="00E6091E"/>
+    <w:rPr>
+      <w:color w:val="605E5C"/>
+      <w:shd w:val="clear" w:color="auto" w:fill="E1DFDD"/>
+    </w:rPr>
+  </w:style>
 </w:styles>
 </file>
 

</xml_diff>